<commit_message>
clean up word to tei indexes a bit more
git-svn-id: svn://svn.code.sf.net/p/tei/code/trunk/Stylesheets@11974 e5332ce4-a50f-0410-b94b-d658400b0204
</commit_message>
<xml_diff>
--- a/Test/test-indexes.docx
+++ b/Test/test-indexes.docx
@@ -160,47 +160,94 @@
         <w:fldChar w:fldCharType="begin"/>
       </w:r>
       <w:r>
-        <w:rPr>
-          <w:sz w:val="24"/>
-        </w:rPr>
         <w:instrText xml:space="preserve"> XE "</w:instrText>
       </w:r>
-      <w:r>
-        <w:rPr>
-          <w:sz w:val="24"/>
-          <w:lang w:val="en-GB"/>
-        </w:rPr>
-        <w:instrText>bug</w:instrText>
-      </w:r>
-      <w:r>
-        <w:rPr>
-          <w:sz w:val="24"/>
-        </w:rPr>
+      <w:proofErr w:type="spellStart"/>
+      <w:r>
+        <w:instrText>bugs</w:instrText>
+      </w:r>
+      <w:proofErr w:type="spellEnd"/>
+      <w:r>
+        <w:instrText>:</w:instrText>
+      </w:r>
+      <w:proofErr w:type="spellStart"/>
+      <w:r>
+        <w:instrText>horrible</w:instrText>
+      </w:r>
+      <w:proofErr w:type="spellEnd"/>
+      <w:r>
+        <w:instrText xml:space="preserve"> </w:instrText>
+      </w:r>
+      <w:proofErr w:type="spellStart"/>
+      <w:r>
+        <w:instrText>bugs</w:instrText>
+      </w:r>
+      <w:proofErr w:type="spellEnd"/>
+      <w:r>
         <w:instrText>" \t "</w:instrText>
       </w:r>
       <w:proofErr w:type="spellStart"/>
       <w:r>
         <w:rPr>
           <w:i/>
-          <w:sz w:val="24"/>
         </w:rPr>
         <w:instrText>See</w:instrText>
       </w:r>
       <w:proofErr w:type="spellEnd"/>
       <w:r>
-        <w:rPr>
-          <w:sz w:val="24"/>
-        </w:rPr>
         <w:instrText xml:space="preserve"> </w:instrText>
       </w:r>
       <w:proofErr w:type="spellStart"/>
       <w:r>
-        <w:rPr>
-          <w:sz w:val="24"/>
+        <w:instrText>bugs</w:instrText>
+      </w:r>
+      <w:proofErr w:type="spellEnd"/>
+      <w:r>
+        <w:instrText xml:space="preserve">" </w:instrText>
+      </w:r>
+      <w:r>
+        <w:rPr>
+          <w:sz w:val="24"/>
+          <w:lang w:val="en-GB"/>
+        </w:rPr>
+        <w:fldChar w:fldCharType="end"/>
+      </w:r>
+      <w:bookmarkStart w:id="1" w:name="_GoBack"/>
+      <w:bookmarkEnd w:id="1"/>
+      <w:r>
+        <w:rPr>
+          <w:sz w:val="24"/>
+          <w:lang w:val="en-GB"/>
+        </w:rPr>
+        <w:t xml:space="preserve"> </w:t>
+      </w:r>
+      <w:r>
+        <w:rPr>
+          <w:sz w:val="24"/>
+          <w:lang w:val="en-GB"/>
+        </w:rPr>
+        <w:t>and errors</w:t>
+      </w:r>
+      <w:r>
+        <w:rPr>
+          <w:sz w:val="24"/>
+          <w:lang w:val="en-GB"/>
+        </w:rPr>
+        <w:fldChar w:fldCharType="begin"/>
+      </w:r>
+      <w:r>
+        <w:rPr>
+          <w:sz w:val="24"/>
+        </w:rPr>
+        <w:instrText xml:space="preserve"> XE "</w:instrText>
+      </w:r>
+      <w:r>
+        <w:rPr>
+          <w:sz w:val="24"/>
+          <w:lang w:val="en-GB"/>
         </w:rPr>
         <w:instrText>error</w:instrText>
       </w:r>
-      <w:proofErr w:type="spellEnd"/>
       <w:r>
         <w:rPr>
           <w:sz w:val="24"/>
@@ -219,6 +266,13 @@
           <w:sz w:val="24"/>
           <w:lang w:val="en-GB"/>
         </w:rPr>
+        <w:t>.</w:t>
+      </w:r>
+      <w:r>
+        <w:rPr>
+          <w:sz w:val="24"/>
+          <w:lang w:val="en-GB"/>
+        </w:rPr>
         <w:t xml:space="preserve"> </w:t>
       </w:r>
       <w:r>
@@ -226,15 +280,7 @@
           <w:sz w:val="24"/>
           <w:lang w:val="en-GB"/>
         </w:rPr>
-        <w:t xml:space="preserve">and </w:t>
-      </w:r>
-      <w:bookmarkStart w:id="1" w:name="_GoBack"/>
-      <w:r>
-        <w:rPr>
-          <w:sz w:val="24"/>
-          <w:lang w:val="en-GB"/>
-        </w:rPr>
-        <w:t>errors</w:t>
+        <w:t>Note that the index terms can be in Word also formatted</w:t>
       </w:r>
       <w:r>
         <w:rPr>
@@ -251,17 +297,20 @@
       </w:r>
       <w:r>
         <w:rPr>
-          <w:sz w:val="24"/>
-          <w:lang w:val="en-GB"/>
-        </w:rPr>
-        <w:instrText>error</w:instrText>
-      </w:r>
+          <w:b/>
+          <w:sz w:val="24"/>
+          <w:lang w:val="en-GB"/>
+        </w:rPr>
+        <w:instrText>formatting</w:instrText>
+      </w:r>
+      <w:proofErr w:type="gramStart"/>
       <w:r>
         <w:rPr>
           <w:sz w:val="24"/>
         </w:rPr>
         <w:instrText xml:space="preserve">" </w:instrText>
       </w:r>
+      <w:proofErr w:type="gramEnd"/>
       <w:r>
         <w:rPr>
           <w:sz w:val="24"/>
@@ -269,64 +318,6 @@
         </w:rPr>
         <w:fldChar w:fldCharType="end"/>
       </w:r>
-      <w:r>
-        <w:rPr>
-          <w:sz w:val="24"/>
-          <w:lang w:val="en-GB"/>
-        </w:rPr>
-        <w:t>.</w:t>
-      </w:r>
-      <w:r>
-        <w:rPr>
-          <w:sz w:val="24"/>
-          <w:lang w:val="en-GB"/>
-        </w:rPr>
-        <w:t xml:space="preserve"> </w:t>
-      </w:r>
-      <w:r>
-        <w:rPr>
-          <w:sz w:val="24"/>
-          <w:lang w:val="en-GB"/>
-        </w:rPr>
-        <w:t>Note that the index terms can be in Word also formatted</w:t>
-      </w:r>
-      <w:r>
-        <w:rPr>
-          <w:sz w:val="24"/>
-          <w:lang w:val="en-GB"/>
-        </w:rPr>
-        <w:fldChar w:fldCharType="begin"/>
-      </w:r>
-      <w:r>
-        <w:rPr>
-          <w:sz w:val="24"/>
-        </w:rPr>
-        <w:instrText xml:space="preserve"> XE "</w:instrText>
-      </w:r>
-      <w:r>
-        <w:rPr>
-          <w:b/>
-          <w:sz w:val="24"/>
-          <w:lang w:val="en-GB"/>
-        </w:rPr>
-        <w:instrText>formatting</w:instrText>
-      </w:r>
-      <w:proofErr w:type="gramStart"/>
-      <w:r>
-        <w:rPr>
-          <w:sz w:val="24"/>
-        </w:rPr>
-        <w:instrText xml:space="preserve">" </w:instrText>
-      </w:r>
-      <w:proofErr w:type="gramEnd"/>
-      <w:r>
-        <w:rPr>
-          <w:sz w:val="24"/>
-          <w:lang w:val="en-GB"/>
-        </w:rPr>
-        <w:fldChar w:fldCharType="end"/>
-      </w:r>
-      <w:bookmarkEnd w:id="1"/>
       <w:r>
         <w:rPr>
           <w:sz w:val="24"/>
@@ -1594,7 +1585,7 @@
 </file>
 
 <file path=customXml/itemProps1.xml><?xml version="1.0" encoding="utf-8"?>
-<ds:datastoreItem xmlns:ds="http://schemas.openxmlformats.org/officeDocument/2006/customXml" ds:itemID="{76AB8888-DD04-4B3C-B557-6EA5259ADD88}">
+<ds:datastoreItem xmlns:ds="http://schemas.openxmlformats.org/officeDocument/2006/customXml" ds:itemID="{BAAC2876-E9E9-4504-8233-DFDE6EF0744C}">
   <ds:schemaRefs>
     <ds:schemaRef ds:uri="http://schemas.openxmlformats.org/officeDocument/2006/bibliography"/>
   </ds:schemaRefs>

</xml_diff>